<commit_message>
🧜‍♂️Correcion total Emparejamiento y reportes
</commit_message>
<xml_diff>
--- a/recursos/Plantilla - Constancias Tutorados.docx
+++ b/recursos/Plantilla - Constancias Tutorados.docx
@@ -358,7 +358,7 @@
                         <w:txbxContent>
                           <w:p>
                             <w:pPr>
-                              <w:pStyle w:val="Heading1"/>
+                              <w:pStyle w:val="Ttulo1"/>
                               <w:jc w:val="center"/>
                             </w:pPr>
                             <w:fldSimple w:instr=" MERGEFIELD nom_tutor ">
@@ -367,17 +367,6 @@
                                   <w:noProof/>
                                 </w:rPr>
                                 <w:t>«nom_tutor»</w:t>
-                              </w:r>
-                            </w:fldSimple>
-                            <w:r>
-                              <w:t xml:space="preserve"> </w:t>
-                            </w:r>
-                            <w:fldSimple w:instr=" MERGEFIELD Apellido_tutor ">
-                              <w:r>
-                                <w:rPr>
-                                  <w:noProof/>
-                                </w:rPr>
-                                <w:t>«Apellido_tutor»</w:t>
                               </w:r>
                             </w:fldSimple>
                           </w:p>
@@ -405,7 +394,7 @@
                   <w:txbxContent>
                     <w:p>
                       <w:pPr>
-                        <w:pStyle w:val="Heading1"/>
+                        <w:pStyle w:val="Ttulo1"/>
                         <w:jc w:val="center"/>
                       </w:pPr>
                       <w:fldSimple w:instr=" MERGEFIELD nom_tutor ">
@@ -414,17 +403,6 @@
                             <w:noProof/>
                           </w:rPr>
                           <w:t>«nom_tutor»</w:t>
-                        </w:r>
-                      </w:fldSimple>
-                      <w:r>
-                        <w:t xml:space="preserve"> </w:t>
-                      </w:r>
-                      <w:fldSimple w:instr=" MERGEFIELD Apellido_tutor ">
-                        <w:r>
-                          <w:rPr>
-                            <w:noProof/>
-                          </w:rPr>
-                          <w:t>«Apellido_tutor»</w:t>
                         </w:r>
                       </w:fldSimple>
                     </w:p>
@@ -992,11 +970,11 @@
       <w14:ligatures w14:val="none"/>
     </w:rPr>
   </w:style>
-  <w:style w:type="paragraph" w:styleId="Heading1">
+  <w:style w:type="paragraph" w:styleId="Ttulo1">
     <w:name w:val="heading 1"/>
     <w:basedOn w:val="Normal"/>
     <w:next w:val="Normal"/>
-    <w:link w:val="Heading1Char"/>
+    <w:link w:val="Ttulo1Car"/>
     <w:uiPriority w:val="9"/>
     <w:qFormat/>
     <w:rsid w:val="007A0E8A"/>
@@ -1015,11 +993,11 @@
       <w14:ligatures w14:val="standardContextual"/>
     </w:rPr>
   </w:style>
-  <w:style w:type="paragraph" w:styleId="Heading2">
+  <w:style w:type="paragraph" w:styleId="Ttulo2">
     <w:name w:val="heading 2"/>
     <w:basedOn w:val="Normal"/>
     <w:next w:val="Normal"/>
-    <w:link w:val="Heading2Char"/>
+    <w:link w:val="Ttulo2Car"/>
     <w:uiPriority w:val="9"/>
     <w:semiHidden/>
     <w:unhideWhenUsed/>
@@ -1040,11 +1018,11 @@
       <w14:ligatures w14:val="standardContextual"/>
     </w:rPr>
   </w:style>
-  <w:style w:type="paragraph" w:styleId="Heading3">
+  <w:style w:type="paragraph" w:styleId="Ttulo3">
     <w:name w:val="heading 3"/>
     <w:basedOn w:val="Normal"/>
     <w:next w:val="Normal"/>
-    <w:link w:val="Heading3Char"/>
+    <w:link w:val="Ttulo3Car"/>
     <w:uiPriority w:val="9"/>
     <w:semiHidden/>
     <w:unhideWhenUsed/>
@@ -1065,11 +1043,11 @@
       <w14:ligatures w14:val="standardContextual"/>
     </w:rPr>
   </w:style>
-  <w:style w:type="paragraph" w:styleId="Heading4">
+  <w:style w:type="paragraph" w:styleId="Ttulo4">
     <w:name w:val="heading 4"/>
     <w:basedOn w:val="Normal"/>
     <w:next w:val="Normal"/>
-    <w:link w:val="Heading4Char"/>
+    <w:link w:val="Ttulo4Car"/>
     <w:uiPriority w:val="9"/>
     <w:semiHidden/>
     <w:unhideWhenUsed/>
@@ -1090,11 +1068,11 @@
       <w14:ligatures w14:val="standardContextual"/>
     </w:rPr>
   </w:style>
-  <w:style w:type="paragraph" w:styleId="Heading5">
+  <w:style w:type="paragraph" w:styleId="Ttulo5">
     <w:name w:val="heading 5"/>
     <w:basedOn w:val="Normal"/>
     <w:next w:val="Normal"/>
-    <w:link w:val="Heading5Char"/>
+    <w:link w:val="Ttulo5Car"/>
     <w:uiPriority w:val="9"/>
     <w:semiHidden/>
     <w:unhideWhenUsed/>
@@ -1113,11 +1091,11 @@
       <w14:ligatures w14:val="standardContextual"/>
     </w:rPr>
   </w:style>
-  <w:style w:type="paragraph" w:styleId="Heading6">
+  <w:style w:type="paragraph" w:styleId="Ttulo6">
     <w:name w:val="heading 6"/>
     <w:basedOn w:val="Normal"/>
     <w:next w:val="Normal"/>
-    <w:link w:val="Heading6Char"/>
+    <w:link w:val="Ttulo6Car"/>
     <w:uiPriority w:val="9"/>
     <w:semiHidden/>
     <w:unhideWhenUsed/>
@@ -1138,11 +1116,11 @@
       <w14:ligatures w14:val="standardContextual"/>
     </w:rPr>
   </w:style>
-  <w:style w:type="paragraph" w:styleId="Heading7">
+  <w:style w:type="paragraph" w:styleId="Ttulo7">
     <w:name w:val="heading 7"/>
     <w:basedOn w:val="Normal"/>
     <w:next w:val="Normal"/>
-    <w:link w:val="Heading7Char"/>
+    <w:link w:val="Ttulo7Car"/>
     <w:uiPriority w:val="9"/>
     <w:semiHidden/>
     <w:unhideWhenUsed/>
@@ -1161,11 +1139,11 @@
       <w14:ligatures w14:val="standardContextual"/>
     </w:rPr>
   </w:style>
-  <w:style w:type="paragraph" w:styleId="Heading8">
+  <w:style w:type="paragraph" w:styleId="Ttulo8">
     <w:name w:val="heading 8"/>
     <w:basedOn w:val="Normal"/>
     <w:next w:val="Normal"/>
-    <w:link w:val="Heading8Char"/>
+    <w:link w:val="Ttulo8Car"/>
     <w:uiPriority w:val="9"/>
     <w:semiHidden/>
     <w:unhideWhenUsed/>
@@ -1186,11 +1164,11 @@
       <w14:ligatures w14:val="standardContextual"/>
     </w:rPr>
   </w:style>
-  <w:style w:type="paragraph" w:styleId="Heading9">
+  <w:style w:type="paragraph" w:styleId="Ttulo9">
     <w:name w:val="heading 9"/>
     <w:basedOn w:val="Normal"/>
     <w:next w:val="Normal"/>
-    <w:link w:val="Heading9Char"/>
+    <w:link w:val="Ttulo9Car"/>
     <w:uiPriority w:val="9"/>
     <w:semiHidden/>
     <w:unhideWhenUsed/>
@@ -1209,13 +1187,13 @@
       <w14:ligatures w14:val="standardContextual"/>
     </w:rPr>
   </w:style>
-  <w:style w:type="character" w:default="1" w:styleId="DefaultParagraphFont">
+  <w:style w:type="character" w:default="1" w:styleId="Fuentedeprrafopredeter">
     <w:name w:val="Default Paragraph Font"/>
     <w:uiPriority w:val="1"/>
     <w:semiHidden/>
     <w:unhideWhenUsed/>
   </w:style>
-  <w:style w:type="table" w:default="1" w:styleId="TableNormal">
+  <w:style w:type="table" w:default="1" w:styleId="Tablanormal">
     <w:name w:val="Normal Table"/>
     <w:uiPriority w:val="99"/>
     <w:semiHidden/>
@@ -1230,16 +1208,16 @@
       </w:tblCellMar>
     </w:tblPr>
   </w:style>
-  <w:style w:type="numbering" w:default="1" w:styleId="NoList">
+  <w:style w:type="numbering" w:default="1" w:styleId="Sinlista">
     <w:name w:val="No List"/>
     <w:uiPriority w:val="99"/>
     <w:semiHidden/>
     <w:unhideWhenUsed/>
   </w:style>
-  <w:style w:type="character" w:customStyle="1" w:styleId="Heading1Char">
-    <w:name w:val="Heading 1 Char"/>
-    <w:basedOn w:val="DefaultParagraphFont"/>
-    <w:link w:val="Heading1"/>
+  <w:style w:type="character" w:customStyle="1" w:styleId="Ttulo1Car">
+    <w:name w:val="Título 1 Car"/>
+    <w:basedOn w:val="Fuentedeprrafopredeter"/>
+    <w:link w:val="Ttulo1"/>
     <w:uiPriority w:val="9"/>
     <w:rsid w:val="007A0E8A"/>
     <w:rPr>
@@ -1249,10 +1227,10 @@
       <w:szCs w:val="40"/>
     </w:rPr>
   </w:style>
-  <w:style w:type="character" w:customStyle="1" w:styleId="Heading2Char">
-    <w:name w:val="Heading 2 Char"/>
-    <w:basedOn w:val="DefaultParagraphFont"/>
-    <w:link w:val="Heading2"/>
+  <w:style w:type="character" w:customStyle="1" w:styleId="Ttulo2Car">
+    <w:name w:val="Título 2 Car"/>
+    <w:basedOn w:val="Fuentedeprrafopredeter"/>
+    <w:link w:val="Ttulo2"/>
     <w:uiPriority w:val="9"/>
     <w:semiHidden/>
     <w:rsid w:val="007A0E8A"/>
@@ -1263,10 +1241,10 @@
       <w:szCs w:val="32"/>
     </w:rPr>
   </w:style>
-  <w:style w:type="character" w:customStyle="1" w:styleId="Heading3Char">
-    <w:name w:val="Heading 3 Char"/>
-    <w:basedOn w:val="DefaultParagraphFont"/>
-    <w:link w:val="Heading3"/>
+  <w:style w:type="character" w:customStyle="1" w:styleId="Ttulo3Car">
+    <w:name w:val="Título 3 Car"/>
+    <w:basedOn w:val="Fuentedeprrafopredeter"/>
+    <w:link w:val="Ttulo3"/>
     <w:uiPriority w:val="9"/>
     <w:semiHidden/>
     <w:rsid w:val="007A0E8A"/>
@@ -1277,10 +1255,10 @@
       <w:szCs w:val="28"/>
     </w:rPr>
   </w:style>
-  <w:style w:type="character" w:customStyle="1" w:styleId="Heading4Char">
-    <w:name w:val="Heading 4 Char"/>
-    <w:basedOn w:val="DefaultParagraphFont"/>
-    <w:link w:val="Heading4"/>
+  <w:style w:type="character" w:customStyle="1" w:styleId="Ttulo4Car">
+    <w:name w:val="Título 4 Car"/>
+    <w:basedOn w:val="Fuentedeprrafopredeter"/>
+    <w:link w:val="Ttulo4"/>
     <w:uiPriority w:val="9"/>
     <w:semiHidden/>
     <w:rsid w:val="007A0E8A"/>
@@ -1291,10 +1269,10 @@
       <w:color w:val="0F4761" w:themeColor="accent1" w:themeShade="BF"/>
     </w:rPr>
   </w:style>
-  <w:style w:type="character" w:customStyle="1" w:styleId="Heading5Char">
-    <w:name w:val="Heading 5 Char"/>
-    <w:basedOn w:val="DefaultParagraphFont"/>
-    <w:link w:val="Heading5"/>
+  <w:style w:type="character" w:customStyle="1" w:styleId="Ttulo5Car">
+    <w:name w:val="Título 5 Car"/>
+    <w:basedOn w:val="Fuentedeprrafopredeter"/>
+    <w:link w:val="Ttulo5"/>
     <w:uiPriority w:val="9"/>
     <w:semiHidden/>
     <w:rsid w:val="007A0E8A"/>
@@ -1303,10 +1281,10 @@
       <w:color w:val="0F4761" w:themeColor="accent1" w:themeShade="BF"/>
     </w:rPr>
   </w:style>
-  <w:style w:type="character" w:customStyle="1" w:styleId="Heading6Char">
-    <w:name w:val="Heading 6 Char"/>
-    <w:basedOn w:val="DefaultParagraphFont"/>
-    <w:link w:val="Heading6"/>
+  <w:style w:type="character" w:customStyle="1" w:styleId="Ttulo6Car">
+    <w:name w:val="Título 6 Car"/>
+    <w:basedOn w:val="Fuentedeprrafopredeter"/>
+    <w:link w:val="Ttulo6"/>
     <w:uiPriority w:val="9"/>
     <w:semiHidden/>
     <w:rsid w:val="007A0E8A"/>
@@ -1317,10 +1295,10 @@
       <w:color w:val="595959" w:themeColor="text1" w:themeTint="A6"/>
     </w:rPr>
   </w:style>
-  <w:style w:type="character" w:customStyle="1" w:styleId="Heading7Char">
-    <w:name w:val="Heading 7 Char"/>
-    <w:basedOn w:val="DefaultParagraphFont"/>
-    <w:link w:val="Heading7"/>
+  <w:style w:type="character" w:customStyle="1" w:styleId="Ttulo7Car">
+    <w:name w:val="Título 7 Car"/>
+    <w:basedOn w:val="Fuentedeprrafopredeter"/>
+    <w:link w:val="Ttulo7"/>
     <w:uiPriority w:val="9"/>
     <w:semiHidden/>
     <w:rsid w:val="007A0E8A"/>
@@ -1329,10 +1307,10 @@
       <w:color w:val="595959" w:themeColor="text1" w:themeTint="A6"/>
     </w:rPr>
   </w:style>
-  <w:style w:type="character" w:customStyle="1" w:styleId="Heading8Char">
-    <w:name w:val="Heading 8 Char"/>
-    <w:basedOn w:val="DefaultParagraphFont"/>
-    <w:link w:val="Heading8"/>
+  <w:style w:type="character" w:customStyle="1" w:styleId="Ttulo8Car">
+    <w:name w:val="Título 8 Car"/>
+    <w:basedOn w:val="Fuentedeprrafopredeter"/>
+    <w:link w:val="Ttulo8"/>
     <w:uiPriority w:val="9"/>
     <w:semiHidden/>
     <w:rsid w:val="007A0E8A"/>
@@ -1343,10 +1321,10 @@
       <w:color w:val="272727" w:themeColor="text1" w:themeTint="D8"/>
     </w:rPr>
   </w:style>
-  <w:style w:type="character" w:customStyle="1" w:styleId="Heading9Char">
-    <w:name w:val="Heading 9 Char"/>
-    <w:basedOn w:val="DefaultParagraphFont"/>
-    <w:link w:val="Heading9"/>
+  <w:style w:type="character" w:customStyle="1" w:styleId="Ttulo9Car">
+    <w:name w:val="Título 9 Car"/>
+    <w:basedOn w:val="Fuentedeprrafopredeter"/>
+    <w:link w:val="Ttulo9"/>
     <w:uiPriority w:val="9"/>
     <w:semiHidden/>
     <w:rsid w:val="007A0E8A"/>
@@ -1355,11 +1333,11 @@
       <w:color w:val="272727" w:themeColor="text1" w:themeTint="D8"/>
     </w:rPr>
   </w:style>
-  <w:style w:type="paragraph" w:styleId="Title">
+  <w:style w:type="paragraph" w:styleId="Ttulo">
     <w:name w:val="Title"/>
     <w:basedOn w:val="Normal"/>
     <w:next w:val="Normal"/>
-    <w:link w:val="TitleChar"/>
+    <w:link w:val="TtuloCar"/>
     <w:uiPriority w:val="10"/>
     <w:qFormat/>
     <w:rsid w:val="007A0E8A"/>
@@ -1377,10 +1355,10 @@
       <w14:ligatures w14:val="standardContextual"/>
     </w:rPr>
   </w:style>
-  <w:style w:type="character" w:customStyle="1" w:styleId="TitleChar">
-    <w:name w:val="Title Char"/>
-    <w:basedOn w:val="DefaultParagraphFont"/>
-    <w:link w:val="Title"/>
+  <w:style w:type="character" w:customStyle="1" w:styleId="TtuloCar">
+    <w:name w:val="Título Car"/>
+    <w:basedOn w:val="Fuentedeprrafopredeter"/>
+    <w:link w:val="Ttulo"/>
     <w:uiPriority w:val="10"/>
     <w:rsid w:val="007A0E8A"/>
     <w:rPr>
@@ -1391,11 +1369,11 @@
       <w:szCs w:val="56"/>
     </w:rPr>
   </w:style>
-  <w:style w:type="paragraph" w:styleId="Subtitle">
+  <w:style w:type="paragraph" w:styleId="Subttulo">
     <w:name w:val="Subtitle"/>
     <w:basedOn w:val="Normal"/>
     <w:next w:val="Normal"/>
-    <w:link w:val="SubtitleChar"/>
+    <w:link w:val="SubttuloCar"/>
     <w:uiPriority w:val="11"/>
     <w:qFormat/>
     <w:rsid w:val="007A0E8A"/>
@@ -1414,10 +1392,10 @@
       <w14:ligatures w14:val="standardContextual"/>
     </w:rPr>
   </w:style>
-  <w:style w:type="character" w:customStyle="1" w:styleId="SubtitleChar">
-    <w:name w:val="Subtitle Char"/>
-    <w:basedOn w:val="DefaultParagraphFont"/>
-    <w:link w:val="Subtitle"/>
+  <w:style w:type="character" w:customStyle="1" w:styleId="SubttuloCar">
+    <w:name w:val="Subtítulo Car"/>
+    <w:basedOn w:val="Fuentedeprrafopredeter"/>
+    <w:link w:val="Subttulo"/>
     <w:uiPriority w:val="11"/>
     <w:rsid w:val="007A0E8A"/>
     <w:rPr>
@@ -1428,11 +1406,11 @@
       <w:szCs w:val="28"/>
     </w:rPr>
   </w:style>
-  <w:style w:type="paragraph" w:styleId="Quote">
+  <w:style w:type="paragraph" w:styleId="Cita">
     <w:name w:val="Quote"/>
     <w:basedOn w:val="Normal"/>
     <w:next w:val="Normal"/>
-    <w:link w:val="QuoteChar"/>
+    <w:link w:val="CitaCar"/>
     <w:uiPriority w:val="29"/>
     <w:qFormat/>
     <w:rsid w:val="007A0E8A"/>
@@ -1449,10 +1427,10 @@
       <w14:ligatures w14:val="standardContextual"/>
     </w:rPr>
   </w:style>
-  <w:style w:type="character" w:customStyle="1" w:styleId="QuoteChar">
-    <w:name w:val="Quote Char"/>
-    <w:basedOn w:val="DefaultParagraphFont"/>
-    <w:link w:val="Quote"/>
+  <w:style w:type="character" w:customStyle="1" w:styleId="CitaCar">
+    <w:name w:val="Cita Car"/>
+    <w:basedOn w:val="Fuentedeprrafopredeter"/>
+    <w:link w:val="Cita"/>
     <w:uiPriority w:val="29"/>
     <w:rsid w:val="007A0E8A"/>
     <w:rPr>
@@ -1461,7 +1439,7 @@
       <w:color w:val="404040" w:themeColor="text1" w:themeTint="BF"/>
     </w:rPr>
   </w:style>
-  <w:style w:type="paragraph" w:styleId="ListParagraph">
+  <w:style w:type="paragraph" w:styleId="Prrafodelista">
     <w:name w:val="List Paragraph"/>
     <w:basedOn w:val="Normal"/>
     <w:uiPriority w:val="34"/>
@@ -1477,9 +1455,9 @@
       <w14:ligatures w14:val="standardContextual"/>
     </w:rPr>
   </w:style>
-  <w:style w:type="character" w:styleId="IntenseEmphasis">
+  <w:style w:type="character" w:styleId="nfasisintenso">
     <w:name w:val="Intense Emphasis"/>
-    <w:basedOn w:val="DefaultParagraphFont"/>
+    <w:basedOn w:val="Fuentedeprrafopredeter"/>
     <w:uiPriority w:val="21"/>
     <w:qFormat/>
     <w:rsid w:val="007A0E8A"/>
@@ -1489,11 +1467,11 @@
       <w:color w:val="0F4761" w:themeColor="accent1" w:themeShade="BF"/>
     </w:rPr>
   </w:style>
-  <w:style w:type="paragraph" w:styleId="IntenseQuote">
+  <w:style w:type="paragraph" w:styleId="Citadestacada">
     <w:name w:val="Intense Quote"/>
     <w:basedOn w:val="Normal"/>
     <w:next w:val="Normal"/>
-    <w:link w:val="IntenseQuoteChar"/>
+    <w:link w:val="CitadestacadaCar"/>
     <w:uiPriority w:val="30"/>
     <w:qFormat/>
     <w:rsid w:val="007A0E8A"/>
@@ -1515,10 +1493,10 @@
       <w14:ligatures w14:val="standardContextual"/>
     </w:rPr>
   </w:style>
-  <w:style w:type="character" w:customStyle="1" w:styleId="IntenseQuoteChar">
-    <w:name w:val="Intense Quote Char"/>
-    <w:basedOn w:val="DefaultParagraphFont"/>
-    <w:link w:val="IntenseQuote"/>
+  <w:style w:type="character" w:customStyle="1" w:styleId="CitadestacadaCar">
+    <w:name w:val="Cita destacada Car"/>
+    <w:basedOn w:val="Fuentedeprrafopredeter"/>
+    <w:link w:val="Citadestacada"/>
     <w:uiPriority w:val="30"/>
     <w:rsid w:val="007A0E8A"/>
     <w:rPr>
@@ -1527,9 +1505,9 @@
       <w:color w:val="0F4761" w:themeColor="accent1" w:themeShade="BF"/>
     </w:rPr>
   </w:style>
-  <w:style w:type="character" w:styleId="IntenseReference">
+  <w:style w:type="character" w:styleId="Referenciaintensa">
     <w:name w:val="Intense Reference"/>
-    <w:basedOn w:val="DefaultParagraphFont"/>
+    <w:basedOn w:val="Fuentedeprrafopredeter"/>
     <w:uiPriority w:val="32"/>
     <w:qFormat/>
     <w:rsid w:val="007A0E8A"/>

</xml_diff>